<commit_message>
edit chapter3, date 23/Mar/21
</commit_message>
<xml_diff>
--- a/chapter3/inheritance.docx
+++ b/chapter3/inheritance.docx
@@ -91,8 +91,10 @@
       </w:pPr>
       <w:r>
         <w:rPr>
-          <w:rFonts w:cs="Khmer OS" w:ascii="Khmer OS" w:hAnsi="Khmer OS"/>
-          <w:sz w:val="44"/>
+          <w:b/>
+          <w:bCs/>
+          <w:sz w:val="48"/>
+          <w:u w:val="single"/>
         </w:rPr>
       </w:r>
     </w:p>
@@ -149,6 +151,7 @@
           <w:b w:val="false"/>
           <w:bCs w:val="false"/>
           <w:sz w:val="32"/>
+          <w:sz w:val="32"/>
           <w:u w:val="none"/>
         </w:rPr>
         <w:t xml:space="preserve">ការបង្កើត </w:t>
@@ -170,6 +173,7 @@
           <w:b w:val="false"/>
           <w:bCs w:val="false"/>
           <w:sz w:val="32"/>
+          <w:sz w:val="32"/>
           <w:u w:val="none"/>
         </w:rPr>
         <w:t xml:space="preserve">ថ្មីមួយ ដោយទាញយក </w:t>
@@ -191,6 +195,7 @@
           <w:b w:val="false"/>
           <w:bCs w:val="false"/>
           <w:sz w:val="32"/>
+          <w:sz w:val="32"/>
           <w:u w:val="none"/>
         </w:rPr>
         <w:t xml:space="preserve">ពី </w:t>
@@ -212,6 +217,7 @@
           <w:b w:val="false"/>
           <w:bCs w:val="false"/>
           <w:sz w:val="32"/>
+          <w:sz w:val="32"/>
           <w:u w:val="none"/>
         </w:rPr>
         <w:t xml:space="preserve">ដែលមានស្រាប់មកប្រើ។ </w:t>
@@ -234,6 +240,7 @@
           <w:b w:val="false"/>
           <w:bCs w:val="false"/>
           <w:sz w:val="32"/>
+          <w:sz w:val="32"/>
           <w:u w:val="none"/>
         </w:rPr>
         <w:t xml:space="preserve">ដែលមានស្រាប់ហៅថា </w:t>
@@ -255,6 +262,7 @@
           <w:b w:val="false"/>
           <w:bCs w:val="false"/>
           <w:sz w:val="32"/>
+          <w:sz w:val="32"/>
           <w:u w:val="none"/>
         </w:rPr>
         <w:t xml:space="preserve">ឬ </w:t>
@@ -276,6 +284,7 @@
           <w:b w:val="false"/>
           <w:bCs w:val="false"/>
           <w:sz w:val="32"/>
+          <w:sz w:val="32"/>
           <w:u w:val="none"/>
         </w:rPr>
         <w:t xml:space="preserve">ហើយ </w:t>
@@ -298,6 +307,7 @@
           <w:b w:val="false"/>
           <w:bCs w:val="false"/>
           <w:sz w:val="32"/>
+          <w:sz w:val="32"/>
           <w:u w:val="none"/>
         </w:rPr>
         <w:t xml:space="preserve">ដែល បង្កើតថ្មី ហៅថា </w:t>
@@ -319,6 +329,7 @@
           <w:b w:val="false"/>
           <w:bCs w:val="false"/>
           <w:sz w:val="32"/>
+          <w:sz w:val="32"/>
           <w:u w:val="none"/>
         </w:rPr>
         <w:t xml:space="preserve">ឬ </w:t>
@@ -385,6 +396,7 @@
           <w:b w:val="false"/>
           <w:bCs w:val="false"/>
           <w:sz w:val="32"/>
+          <w:sz w:val="32"/>
           <w:u w:val="none"/>
         </w:rPr>
         <w:t>គឺ</w:t>
@@ -433,6 +445,7 @@
           <w:b w:val="false"/>
           <w:bCs w:val="false"/>
           <w:sz w:val="32"/>
+          <w:sz w:val="32"/>
           <w:u w:val="none"/>
         </w:rPr>
         <w:t xml:space="preserve">កាត់បន្ថយការសរសេរ </w:t>
@@ -454,6 +467,7 @@
           <w:b w:val="false"/>
           <w:bCs w:val="false"/>
           <w:sz w:val="32"/>
+          <w:sz w:val="32"/>
           <w:u w:val="none"/>
         </w:rPr>
         <w:t>ដដែលៗ</w:t>
@@ -492,6 +506,7 @@
           <w:b w:val="false"/>
           <w:bCs w:val="false"/>
           <w:sz w:val="32"/>
+          <w:sz w:val="32"/>
           <w:u w:val="none"/>
         </w:rPr>
         <w:t xml:space="preserve">ជឿជាក់លើ </w:t>
@@ -513,6 +528,7 @@
           <w:b w:val="false"/>
           <w:bCs w:val="false"/>
           <w:sz w:val="32"/>
+          <w:sz w:val="32"/>
           <w:u w:val="none"/>
         </w:rPr>
         <w:t xml:space="preserve">អំពី </w:t>
@@ -534,6 +550,7 @@
           <w:b w:val="false"/>
           <w:bCs w:val="false"/>
           <w:sz w:val="32"/>
+          <w:sz w:val="32"/>
           <w:u w:val="none"/>
         </w:rPr>
         <w:t>ទាំងឡាយ</w:t>
@@ -572,6 +589,7 @@
           <w:b w:val="false"/>
           <w:bCs w:val="false"/>
           <w:sz w:val="32"/>
+          <w:sz w:val="32"/>
           <w:u w:val="none"/>
         </w:rPr>
         <w:t xml:space="preserve">អាចបន្ថែមនូវលក្ខណះថ្មីៗលើ </w:t>
@@ -593,6 +611,7 @@
           <w:b w:val="false"/>
           <w:bCs w:val="false"/>
           <w:sz w:val="32"/>
+          <w:sz w:val="32"/>
           <w:u w:val="none"/>
         </w:rPr>
         <w:t>ដើម</w:t>
@@ -639,6 +658,7 @@
           <w:b/>
           <w:bCs/>
           <w:sz w:val="32"/>
+          <w:sz w:val="32"/>
           <w:u w:val="single"/>
         </w:rPr>
         <w:t>មានពីរគឺ</w:t>
@@ -774,6 +794,7 @@
           <w:b w:val="false"/>
           <w:bCs w:val="false"/>
           <w:sz w:val="32"/>
+          <w:sz w:val="32"/>
           <w:u w:val="none"/>
         </w:rPr>
         <w:t xml:space="preserve">គឺជា </w:t>
@@ -795,6 +816,7 @@
           <w:b w:val="false"/>
           <w:bCs w:val="false"/>
           <w:sz w:val="32"/>
+          <w:sz w:val="32"/>
           <w:u w:val="none"/>
         </w:rPr>
         <w:t xml:space="preserve">ដែលមាន </w:t>
@@ -816,6 +838,7 @@
           <w:b w:val="false"/>
           <w:bCs w:val="false"/>
           <w:sz w:val="32"/>
+          <w:sz w:val="32"/>
           <w:u w:val="none"/>
         </w:rPr>
         <w:t>តែមួយគត់។</w:t>
@@ -1129,6 +1152,7 @@
           <w:b w:val="false"/>
           <w:bCs w:val="false"/>
           <w:sz w:val="32"/>
+          <w:sz w:val="32"/>
           <w:u w:val="none"/>
         </w:rPr>
         <w:t xml:space="preserve">ដែល </w:t>
@@ -1150,6 +1174,7 @@
           <w:b w:val="false"/>
           <w:bCs w:val="false"/>
           <w:sz w:val="32"/>
+          <w:sz w:val="32"/>
           <w:u w:val="none"/>
         </w:rPr>
         <w:t>គេអាចយកជា</w:t>
@@ -1171,6 +1196,7 @@
           <w:b w:val="false"/>
           <w:bCs w:val="false"/>
           <w:sz w:val="32"/>
+          <w:sz w:val="32"/>
           <w:u w:val="none"/>
         </w:rPr>
         <w:t xml:space="preserve">ឬ </w:t>
@@ -1184,6 +1210,491 @@
           <w:u w:val="none"/>
         </w:rPr>
         <w:t>public</w:t>
+      </w:r>
+    </w:p>
+    <w:p>
+      <w:pPr>
+        <w:pStyle w:val="Normal"/>
+        <w:bidi w:val="0"/>
+        <w:jc w:val="left"/>
+        <w:rPr>
+          <w:rFonts w:ascii="Khmer OS" w:hAnsi="Khmer OS" w:cs="Khmer OS"/>
+          <w:b w:val="false"/>
+          <w:b w:val="false"/>
+          <w:bCs w:val="false"/>
+          <w:sz w:val="32"/>
+          <w:u w:val="none"/>
+        </w:rPr>
+      </w:pPr>
+      <w:r>
+        <w:rPr/>
+      </w:r>
+    </w:p>
+    <w:p>
+      <w:pPr>
+        <w:pStyle w:val="Normal"/>
+        <w:bidi w:val="0"/>
+        <w:jc w:val="left"/>
+        <w:rPr>
+          <w:rFonts w:ascii="Khmer OS" w:hAnsi="Khmer OS" w:cs="Khmer OS"/>
+          <w:b w:val="false"/>
+          <w:b w:val="false"/>
+          <w:bCs w:val="false"/>
+          <w:sz w:val="32"/>
+          <w:u w:val="none"/>
+        </w:rPr>
+      </w:pPr>
+      <w:r>
+        <w:rPr/>
+      </w:r>
+    </w:p>
+    <w:p>
+      <w:pPr>
+        <w:pStyle w:val="Normal"/>
+        <w:bidi w:val="0"/>
+        <w:jc w:val="left"/>
+        <w:rPr>
+          <w:rFonts w:ascii="Khmer OS" w:hAnsi="Khmer OS" w:cs="Khmer OS"/>
+          <w:b w:val="false"/>
+          <w:b w:val="false"/>
+          <w:bCs w:val="false"/>
+          <w:sz w:val="32"/>
+          <w:u w:val="none"/>
+        </w:rPr>
+      </w:pPr>
+      <w:r>
+        <w:rPr>
+          <w:rFonts w:cs="Khmer OS" w:ascii="Khmer OS" w:hAnsi="Khmer OS"/>
+          <w:b w:val="false"/>
+          <w:bCs w:val="false"/>
+          <w:sz w:val="32"/>
+          <w:u w:val="none"/>
+        </w:rPr>
+        <w:t>----------------------------------------------------------------------------------</w:t>
+      </w:r>
+    </w:p>
+    <w:p>
+      <w:pPr>
+        <w:pStyle w:val="Normal"/>
+        <w:bidi w:val="0"/>
+        <w:jc w:val="left"/>
+        <w:rPr>
+          <w:rFonts w:ascii="Khmer OS" w:hAnsi="Khmer OS" w:cs="Khmer OS"/>
+          <w:color w:val="FFFFFF"/>
+          <w:sz w:val="32"/>
+          <w:shd w:fill="18A303" w:val="clear"/>
+        </w:rPr>
+      </w:pPr>
+      <w:r>
+        <w:rPr>
+          <w:rFonts w:cs="Khmer OS" w:ascii="Khmer OS" w:hAnsi="Khmer OS"/>
+          <w:b w:val="false"/>
+          <w:bCs w:val="false"/>
+          <w:color w:val="FFFFFF"/>
+          <w:sz w:val="32"/>
+          <w:u w:val="none"/>
+          <w:shd w:fill="18A303" w:val="clear"/>
+        </w:rPr>
+        <w:t xml:space="preserve">Date </w:t>
+      </w:r>
+      <w:r>
+        <w:rPr>
+          <w:rFonts w:cs="Khmer OS" w:ascii="Khmer OS" w:hAnsi="Khmer OS"/>
+          <w:b w:val="false"/>
+          <w:bCs w:val="false"/>
+          <w:color w:val="FFFFFF"/>
+          <w:sz w:val="32"/>
+          <w:u w:val="none"/>
+          <w:shd w:fill="18A303" w:val="clear"/>
+          <w:lang w:val="en-US" w:eastAsia="zh-CN" w:bidi="km-KH"/>
+        </w:rPr>
+        <w:t>23</w:t>
+      </w:r>
+      <w:r>
+        <w:rPr>
+          <w:rFonts w:cs="Khmer OS" w:ascii="Khmer OS" w:hAnsi="Khmer OS"/>
+          <w:b w:val="false"/>
+          <w:bCs w:val="false"/>
+          <w:color w:val="FFFFFF"/>
+          <w:sz w:val="32"/>
+          <w:u w:val="none"/>
+          <w:shd w:fill="18A303" w:val="clear"/>
+        </w:rPr>
+        <w:t>/Mar/21</w:t>
+      </w:r>
+    </w:p>
+    <w:p>
+      <w:pPr>
+        <w:pStyle w:val="Normal"/>
+        <w:bidi w:val="0"/>
+        <w:jc w:val="left"/>
+        <w:rPr>
+          <w:rFonts w:ascii="Khmer OS" w:hAnsi="Khmer OS" w:cs="Khmer OS"/>
+          <w:color w:val="FFFFFF"/>
+          <w:sz w:val="32"/>
+          <w:shd w:fill="18A303" w:val="clear"/>
+        </w:rPr>
+      </w:pPr>
+      <w:r>
+        <w:rPr/>
+      </w:r>
+    </w:p>
+    <w:p>
+      <w:pPr>
+        <w:pStyle w:val="Normal"/>
+        <w:bidi w:val="0"/>
+        <w:jc w:val="left"/>
+        <w:rPr>
+          <w:rFonts w:ascii="Khmer OS" w:hAnsi="Khmer OS" w:cs="Khmer OS"/>
+          <w:b/>
+          <w:b/>
+          <w:bCs/>
+          <w:sz w:val="32"/>
+          <w:u w:val="single"/>
+        </w:rPr>
+      </w:pPr>
+      <w:r>
+        <w:rPr/>
+      </w:r>
+    </w:p>
+    <w:p>
+      <w:pPr>
+        <w:pStyle w:val="Normal"/>
+        <w:bidi w:val="0"/>
+        <w:jc w:val="left"/>
+        <w:rPr>
+          <w:rFonts w:ascii="Khmer OS" w:hAnsi="Khmer OS" w:cs="Khmer OS"/>
+          <w:b/>
+          <w:b/>
+          <w:bCs/>
+          <w:sz w:val="32"/>
+          <w:u w:val="single"/>
+        </w:rPr>
+      </w:pPr>
+      <w:r>
+        <w:rPr>
+          <w:rFonts w:cs="Khmer OS" w:ascii="Khmer OS" w:hAnsi="Khmer OS"/>
+          <w:b/>
+          <w:bCs/>
+          <w:sz w:val="32"/>
+          <w:u w:val="single"/>
+        </w:rPr>
+        <w:t>*</w:t>
+      </w:r>
+      <w:r>
+        <w:rPr>
+          <w:rFonts w:ascii="Khmer OS" w:hAnsi="Khmer OS" w:cs="Khmer OS"/>
+          <w:b/>
+          <w:b/>
+          <w:bCs/>
+          <w:sz w:val="32"/>
+          <w:sz w:val="32"/>
+          <w:u w:val="single"/>
+        </w:rPr>
+        <w:t xml:space="preserve">លក្ខណះរបស់ </w:t>
+      </w:r>
+      <w:r>
+        <w:rPr>
+          <w:rFonts w:cs="Khmer OS" w:ascii="Khmer OS" w:hAnsi="Khmer OS"/>
+          <w:b/>
+          <w:bCs/>
+          <w:sz w:val="32"/>
+          <w:u w:val="single"/>
+        </w:rPr>
+        <w:t>Inheritance:</w:t>
+      </w:r>
+    </w:p>
+    <w:p>
+      <w:pPr>
+        <w:pStyle w:val="Normal"/>
+        <w:bidi w:val="0"/>
+        <w:jc w:val="left"/>
+        <w:rPr>
+          <w:b w:val="false"/>
+          <w:b w:val="false"/>
+          <w:bCs w:val="false"/>
+          <w:u w:val="none"/>
+        </w:rPr>
+      </w:pPr>
+      <w:r>
+        <w:rPr>
+          <w:rFonts w:cs="Khmer OS" w:ascii="Khmer OS" w:hAnsi="Khmer OS"/>
+          <w:b w:val="false"/>
+          <w:bCs w:val="false"/>
+          <w:sz w:val="32"/>
+          <w:u w:val="none"/>
+        </w:rPr>
+        <w:tab/>
+      </w:r>
+      <w:r>
+        <w:rPr>
+          <w:rFonts w:cs="Khmer OS" w:ascii="Khmer OS" w:hAnsi="Khmer OS"/>
+          <w:b w:val="false"/>
+          <w:bCs w:val="false"/>
+          <w:sz w:val="32"/>
+          <w:u w:val="none"/>
+          <w:lang w:val="en-US" w:eastAsia="zh-CN" w:bidi="km-KH"/>
+        </w:rPr>
+        <w:t>+</w:t>
+      </w:r>
+      <w:r>
+        <w:rPr>
+          <w:rFonts w:cs="Khmer OS" w:ascii="Khmer OS" w:hAnsi="Khmer OS"/>
+          <w:b w:val="false"/>
+          <w:bCs w:val="false"/>
+          <w:sz w:val="32"/>
+          <w:u w:val="none"/>
+        </w:rPr>
+        <w:t xml:space="preserve"> private inheritance:</w:t>
+      </w:r>
+    </w:p>
+    <w:p>
+      <w:pPr>
+        <w:pStyle w:val="Normal"/>
+        <w:bidi w:val="0"/>
+        <w:jc w:val="left"/>
+        <w:rPr>
+          <w:b w:val="false"/>
+          <w:b w:val="false"/>
+          <w:bCs w:val="false"/>
+          <w:u w:val="none"/>
+        </w:rPr>
+      </w:pPr>
+      <w:r>
+        <w:rPr>
+          <w:rFonts w:cs="Khmer OS" w:ascii="Khmer OS" w:hAnsi="Khmer OS"/>
+          <w:b w:val="false"/>
+          <w:bCs w:val="false"/>
+          <w:sz w:val="32"/>
+          <w:u w:val="none"/>
+        </w:rPr>
+        <w:tab/>
+        <w:tab/>
+        <w:t xml:space="preserve">- </w:t>
+      </w:r>
+      <w:r>
+        <w:rPr>
+          <w:rFonts w:ascii="Khmer OS" w:hAnsi="Khmer OS" w:cs="Khmer OS"/>
+          <w:b w:val="false"/>
+          <w:b w:val="false"/>
+          <w:bCs w:val="false"/>
+          <w:sz w:val="32"/>
+          <w:sz w:val="32"/>
+          <w:u w:val="none"/>
+        </w:rPr>
+        <w:t xml:space="preserve">គ្រប់ </w:t>
+      </w:r>
+      <w:r>
+        <w:rPr>
+          <w:rFonts w:cs="Khmer OS" w:ascii="Khmer OS" w:hAnsi="Khmer OS"/>
+          <w:b w:val="false"/>
+          <w:bCs w:val="false"/>
+          <w:sz w:val="32"/>
+          <w:u w:val="none"/>
+        </w:rPr>
+        <w:t xml:space="preserve">member </w:t>
+      </w:r>
+      <w:r>
+        <w:rPr>
+          <w:rFonts w:ascii="Khmer OS" w:hAnsi="Khmer OS" w:cs="Khmer OS"/>
+          <w:b w:val="false"/>
+          <w:b w:val="false"/>
+          <w:bCs w:val="false"/>
+          <w:sz w:val="32"/>
+          <w:sz w:val="32"/>
+          <w:u w:val="none"/>
+        </w:rPr>
+        <w:t xml:space="preserve">ជា របស់ </w:t>
+      </w:r>
+      <w:r>
+        <w:rPr>
+          <w:rFonts w:cs="Khmer OS" w:ascii="Khmer OS" w:hAnsi="Khmer OS"/>
+          <w:b w:val="false"/>
+          <w:bCs w:val="false"/>
+          <w:sz w:val="32"/>
+          <w:u w:val="none"/>
+        </w:rPr>
+        <w:t xml:space="preserve">Base class </w:t>
+      </w:r>
+      <w:r>
+        <w:rPr>
+          <w:rFonts w:ascii="Khmer OS" w:hAnsi="Khmer OS" w:cs="Khmer OS"/>
+          <w:b w:val="false"/>
+          <w:b w:val="false"/>
+          <w:bCs w:val="false"/>
+          <w:sz w:val="32"/>
+          <w:sz w:val="32"/>
+          <w:u w:val="none"/>
+        </w:rPr>
+        <w:t>នៅះ</w:t>
+      </w:r>
+    </w:p>
+    <w:p>
+      <w:pPr>
+        <w:pStyle w:val="Normal"/>
+        <w:bidi w:val="0"/>
+        <w:jc w:val="left"/>
+        <w:rPr>
+          <w:b w:val="false"/>
+          <w:b w:val="false"/>
+          <w:bCs w:val="false"/>
+          <w:u w:val="none"/>
+        </w:rPr>
+      </w:pPr>
+      <w:r>
+        <w:rPr>
+          <w:rFonts w:cs="Khmer OS" w:ascii="Khmer OS" w:hAnsi="Khmer OS"/>
+          <w:b w:val="false"/>
+          <w:bCs w:val="false"/>
+          <w:sz w:val="32"/>
+          <w:u w:val="none"/>
+        </w:rPr>
+        <w:tab/>
+        <w:t>+ protected inheritance:</w:t>
+      </w:r>
+    </w:p>
+    <w:p>
+      <w:pPr>
+        <w:pStyle w:val="Normal"/>
+        <w:bidi w:val="0"/>
+        <w:jc w:val="left"/>
+        <w:rPr>
+          <w:b w:val="false"/>
+          <w:b w:val="false"/>
+          <w:bCs w:val="false"/>
+          <w:u w:val="none"/>
+        </w:rPr>
+      </w:pPr>
+      <w:r>
+        <w:rPr>
+          <w:rFonts w:cs="Khmer OS" w:ascii="Khmer OS" w:hAnsi="Khmer OS"/>
+          <w:b w:val="false"/>
+          <w:bCs w:val="false"/>
+          <w:sz w:val="32"/>
+          <w:u w:val="none"/>
+        </w:rPr>
+        <w:tab/>
+        <w:tab/>
+        <w:t xml:space="preserve">- </w:t>
+      </w:r>
+      <w:r>
+        <w:rPr>
+          <w:rFonts w:ascii="Khmer OS" w:hAnsi="Khmer OS" w:cs="Khmer OS"/>
+          <w:b w:val="false"/>
+          <w:b w:val="false"/>
+          <w:bCs w:val="false"/>
+          <w:sz w:val="32"/>
+          <w:sz w:val="32"/>
+          <w:u w:val="none"/>
+        </w:rPr>
+        <w:t xml:space="preserve">គ្រប់ </w:t>
+      </w:r>
+      <w:r>
+        <w:rPr>
+          <w:rFonts w:cs="Khmer OS" w:ascii="Khmer OS" w:hAnsi="Khmer OS"/>
+          <w:b w:val="false"/>
+          <w:bCs w:val="false"/>
+          <w:sz w:val="32"/>
+          <w:u w:val="none"/>
+        </w:rPr>
+        <w:t xml:space="preserve">member </w:t>
+      </w:r>
+      <w:r>
+        <w:rPr>
+          <w:rFonts w:ascii="Khmer OS" w:hAnsi="Khmer OS" w:cs="Khmer OS"/>
+          <w:b w:val="false"/>
+          <w:b w:val="false"/>
+          <w:bCs w:val="false"/>
+          <w:sz w:val="32"/>
+          <w:sz w:val="32"/>
+          <w:u w:val="none"/>
+        </w:rPr>
+        <w:t xml:space="preserve">ជា របស់ </w:t>
+      </w:r>
+      <w:r>
+        <w:rPr>
+          <w:rFonts w:cs="Khmer OS" w:ascii="Khmer OS" w:hAnsi="Khmer OS"/>
+          <w:b w:val="false"/>
+          <w:bCs w:val="false"/>
+          <w:sz w:val="32"/>
+          <w:u w:val="none"/>
+        </w:rPr>
+        <w:t xml:space="preserve">Base class </w:t>
+      </w:r>
+      <w:r>
+        <w:rPr>
+          <w:rFonts w:ascii="Khmer OS" w:hAnsi="Khmer OS" w:cs="Khmer OS"/>
+          <w:b w:val="false"/>
+          <w:b w:val="false"/>
+          <w:bCs w:val="false"/>
+          <w:sz w:val="32"/>
+          <w:sz w:val="32"/>
+          <w:u w:val="none"/>
+        </w:rPr>
+        <w:t>នោះ</w:t>
+      </w:r>
+    </w:p>
+    <w:p>
+      <w:pPr>
+        <w:pStyle w:val="Normal"/>
+        <w:bidi w:val="0"/>
+        <w:jc w:val="left"/>
+        <w:rPr>
+          <w:rFonts w:ascii="Khmer OS" w:hAnsi="Khmer OS" w:cs="Khmer OS"/>
+          <w:b/>
+          <w:b/>
+          <w:bCs/>
+          <w:sz w:val="32"/>
+          <w:u w:val="single"/>
+        </w:rPr>
+      </w:pPr>
+      <w:r>
+        <w:rPr/>
+      </w:r>
+    </w:p>
+    <w:p>
+      <w:pPr>
+        <w:pStyle w:val="Normal"/>
+        <w:bidi w:val="0"/>
+        <w:jc w:val="left"/>
+        <w:rPr>
+          <w:rFonts w:ascii="Khmer OS" w:hAnsi="Khmer OS" w:cs="Khmer OS"/>
+          <w:b/>
+          <w:b/>
+          <w:bCs/>
+          <w:sz w:val="32"/>
+          <w:u w:val="single"/>
+        </w:rPr>
+      </w:pPr>
+      <w:r>
+        <w:rPr>
+          <w:rFonts w:cs="Khmer OS" w:ascii="Khmer OS" w:hAnsi="Khmer OS"/>
+          <w:b/>
+          <w:bCs/>
+          <w:sz w:val="32"/>
+          <w:u w:val="single"/>
+        </w:rPr>
+        <w:t>I</w:t>
+      </w:r>
+      <w:r>
+        <w:rPr>
+          <w:rFonts w:cs="Khmer OS" w:ascii="Khmer OS" w:hAnsi="Khmer OS"/>
+          <w:b/>
+          <w:bCs/>
+          <w:sz w:val="32"/>
+          <w:u w:val="single"/>
+        </w:rPr>
+        <w:t>I</w:t>
+      </w:r>
+      <w:r>
+        <w:rPr>
+          <w:rFonts w:cs="Khmer OS" w:ascii="Khmer OS" w:hAnsi="Khmer OS"/>
+          <w:b/>
+          <w:bCs/>
+          <w:sz w:val="32"/>
+          <w:u w:val="single"/>
+        </w:rPr>
+        <w:t>I. Single inheritance:</w:t>
       </w:r>
     </w:p>
     <w:sectPr>
@@ -1193,6 +1704,7 @@
       <w:pgNumType w:fmt="decimal"/>
       <w:formProt w:val="false"/>
       <w:textDirection w:val="lrTb"/>
+      <w:docGrid w:type="default" w:linePitch="100" w:charSpace="0"/>
     </w:sectPr>
   </w:body>
 </w:document>
@@ -1221,11 +1733,76 @@
     <w:qFormat/>
     <w:pPr>
       <w:widowControl w:val="false"/>
+      <w:suppressAutoHyphens w:val="true"/>
       <w:bidi w:val="0"/>
+      <w:spacing w:before="0" w:after="0"/>
+      <w:jc w:val="left"/>
     </w:pPr>
     <w:rPr>
+      <w:rFonts w:ascii="Times New Roman" w:hAnsi="Times New Roman" w:eastAsia="DejaVu Sans" w:cs="DejaVu Sans"/>
+      <w:color w:val="000000"/>
+      <w:kern w:val="0"/>
       <w:sz w:val="24"/>
+      <w:szCs w:val="24"/>
       <w:lang w:val="en-US" w:eastAsia="zh-CN" w:bidi="km-KH"/>
+    </w:rPr>
+  </w:style>
+  <w:style w:type="paragraph" w:styleId="Heading">
+    <w:name w:val="Heading"/>
+    <w:basedOn w:val="Normal"/>
+    <w:next w:val="TextBody"/>
+    <w:qFormat/>
+    <w:pPr>
+      <w:keepNext w:val="true"/>
+      <w:spacing w:before="240" w:after="120"/>
+    </w:pPr>
+    <w:rPr>
+      <w:rFonts w:ascii="Times New Roman" w:hAnsi="Times New Roman" w:eastAsia="Source Han Sans CN" w:cs="Khmer OS Battambang"/>
+      <w:sz w:val="28"/>
+      <w:szCs w:val="28"/>
+    </w:rPr>
+  </w:style>
+  <w:style w:type="paragraph" w:styleId="TextBody">
+    <w:name w:val="Body Text"/>
+    <w:basedOn w:val="Normal"/>
+    <w:pPr>
+      <w:spacing w:lineRule="auto" w:line="276" w:before="0" w:after="140"/>
+    </w:pPr>
+    <w:rPr/>
+  </w:style>
+  <w:style w:type="paragraph" w:styleId="List">
+    <w:name w:val="List"/>
+    <w:basedOn w:val="TextBody"/>
+    <w:pPr/>
+    <w:rPr>
+      <w:rFonts w:ascii="Arial" w:hAnsi="Arial" w:cs="Khmer OS Battambang"/>
+    </w:rPr>
+  </w:style>
+  <w:style w:type="paragraph" w:styleId="Caption">
+    <w:name w:val="Caption"/>
+    <w:basedOn w:val="Normal"/>
+    <w:qFormat/>
+    <w:pPr>
+      <w:suppressLineNumbers/>
+      <w:spacing w:before="120" w:after="120"/>
+    </w:pPr>
+    <w:rPr>
+      <w:rFonts w:ascii="Arial" w:hAnsi="Arial" w:cs="Khmer OS Battambang"/>
+      <w:i/>
+      <w:iCs/>
+      <w:sz w:val="24"/>
+      <w:szCs w:val="24"/>
+    </w:rPr>
+  </w:style>
+  <w:style w:type="paragraph" w:styleId="Index">
+    <w:name w:val="Index"/>
+    <w:basedOn w:val="Normal"/>
+    <w:qFormat/>
+    <w:pPr>
+      <w:suppressLineNumbers/>
+    </w:pPr>
+    <w:rPr>
+      <w:rFonts w:ascii="Arial" w:hAnsi="Arial" w:cs="Khmer OS Battambang"/>
     </w:rPr>
   </w:style>
 </w:styles>

</xml_diff>